<commit_message>
made a few additions to the flow of events
</commit_message>
<xml_diff>
--- a/Use_case_Description.docx
+++ b/Use_case_Description.docx
@@ -68,13 +68,7 @@
         </w:numPr>
       </w:pPr>
       <w:r>
-        <w:t>(</w:t>
-      </w:r>
-      <w:r>
-        <w:t>User selects add a tracker option from the tracker page</w:t>
-      </w:r>
-      <w:r>
-        <w:t>.)</w:t>
+        <w:t>(User selects add a tracker option from the tracker page.)</w:t>
       </w:r>
     </w:p>
     <w:p>
@@ -162,6 +156,183 @@
           <w:numId w:val="2"/>
         </w:numPr>
       </w:pPr>
+      <w:r>
+        <w:t xml:space="preserve">If the user </w:t>
+      </w:r>
+      <w:r>
+        <w:t>accepts,</w:t>
+      </w:r>
+      <w:r>
+        <w:t xml:space="preserve"> they are shown a “gathering information” page</w:t>
+      </w:r>
+    </w:p>
+    <w:p>
+      <w:pPr>
+        <w:pStyle w:val="ListParagraph"/>
+        <w:numPr>
+          <w:ilvl w:val="1"/>
+          <w:numId w:val="2"/>
+        </w:numPr>
+      </w:pPr>
+      <w:r>
+        <w:t>If the user rejects the authentication they are returned to the list of trackers.</w:t>
+      </w:r>
+    </w:p>
+    <w:p>
+      <w:pPr>
+        <w:pStyle w:val="ListParagraph"/>
+        <w:numPr>
+          <w:ilvl w:val="0"/>
+          <w:numId w:val="2"/>
+        </w:numPr>
+      </w:pPr>
+      <w:r>
+        <w:t>Request is sent to the service the user selected</w:t>
+      </w:r>
+    </w:p>
+    <w:p>
+      <w:pPr>
+        <w:pStyle w:val="ListParagraph"/>
+        <w:numPr>
+          <w:ilvl w:val="1"/>
+          <w:numId w:val="2"/>
+        </w:numPr>
+      </w:pPr>
+      <w:r>
+        <w:t>If the request is declined/fails user is shown a box which tells them the data import failed, and to try again later, then they are returned to the select tracker screen.</w:t>
+      </w:r>
+    </w:p>
+    <w:p>
+      <w:pPr>
+        <w:pStyle w:val="ListParagraph"/>
+        <w:numPr>
+          <w:ilvl w:val="1"/>
+          <w:numId w:val="2"/>
+        </w:numPr>
+      </w:pPr>
+      <w:r>
+        <w:t xml:space="preserve">If request is </w:t>
+      </w:r>
+      <w:r>
+        <w:t xml:space="preserve">accepted, then </w:t>
+      </w:r>
+      <w:r>
+        <w:t>a</w:t>
+      </w:r>
+      <w:r>
+        <w:t xml:space="preserve"> token is returned which is used to get data using the </w:t>
+      </w:r>
+      <w:r>
+        <w:t xml:space="preserve">chosen </w:t>
+      </w:r>
+      <w:r>
+        <w:t xml:space="preserve">services </w:t>
+      </w:r>
+      <w:proofErr w:type="spellStart"/>
+      <w:r>
+        <w:t>api</w:t>
+      </w:r>
+      <w:proofErr w:type="spellEnd"/>
+      <w:r>
+        <w:t>.</w:t>
+      </w:r>
+    </w:p>
+    <w:p>
+      <w:pPr>
+        <w:pStyle w:val="ListParagraph"/>
+        <w:numPr>
+          <w:ilvl w:val="0"/>
+          <w:numId w:val="2"/>
+        </w:numPr>
+      </w:pPr>
+      <w:r>
+        <w:t>Request made to selected service</w:t>
+      </w:r>
+      <w:r>
+        <w:t xml:space="preserve">. </w:t>
+      </w:r>
+    </w:p>
+    <w:p>
+      <w:pPr>
+        <w:pStyle w:val="ListParagraph"/>
+        <w:numPr>
+          <w:ilvl w:val="1"/>
+          <w:numId w:val="2"/>
+        </w:numPr>
+      </w:pPr>
+      <w:r>
+        <w:t xml:space="preserve">If errors occur with the </w:t>
+      </w:r>
+      <w:proofErr w:type="gramStart"/>
+      <w:r>
+        <w:t>requests</w:t>
+      </w:r>
+      <w:proofErr w:type="gramEnd"/>
+      <w:r>
+        <w:t xml:space="preserve"> they are tried again x times, if continued errors the process will be cancelled and the user will be returned to the select a tracker screen and shown a message telling them an error occurred.</w:t>
+      </w:r>
+    </w:p>
+    <w:p>
+      <w:pPr>
+        <w:pStyle w:val="ListParagraph"/>
+        <w:numPr>
+          <w:ilvl w:val="1"/>
+          <w:numId w:val="2"/>
+        </w:numPr>
+      </w:pPr>
+      <w:r>
+        <w:t>If no errors occur, then the system continues.</w:t>
+      </w:r>
+    </w:p>
+    <w:p>
+      <w:pPr>
+        <w:pStyle w:val="ListParagraph"/>
+        <w:numPr>
+          <w:ilvl w:val="0"/>
+          <w:numId w:val="2"/>
+        </w:numPr>
+      </w:pPr>
+      <w:r>
+        <w:t>The data collected is put into apps databases etc to be viewable by the user in the app.</w:t>
+      </w:r>
+    </w:p>
+    <w:p>
+      <w:pPr>
+        <w:pStyle w:val="ListParagraph"/>
+        <w:numPr>
+          <w:ilvl w:val="1"/>
+          <w:numId w:val="2"/>
+        </w:numPr>
+      </w:pPr>
+      <w:r>
+        <w:t>The data will be handled differently depending on the app it was collected from.</w:t>
+      </w:r>
+    </w:p>
+    <w:p>
+      <w:pPr>
+        <w:pStyle w:val="ListParagraph"/>
+        <w:numPr>
+          <w:ilvl w:val="0"/>
+          <w:numId w:val="2"/>
+        </w:numPr>
+      </w:pPr>
+      <w:r>
+        <w:t>User data stored on the cloud gets updated.</w:t>
+      </w:r>
+      <w:bookmarkStart w:id="0" w:name="_GoBack"/>
+      <w:bookmarkEnd w:id="0"/>
+    </w:p>
+    <w:p>
+      <w:pPr>
+        <w:pStyle w:val="ListParagraph"/>
+        <w:numPr>
+          <w:ilvl w:val="0"/>
+          <w:numId w:val="2"/>
+        </w:numPr>
+      </w:pPr>
+      <w:r>
+        <w:t>Once the process is complete the user is returned to the select tracker page and told that the import was a success.</w:t>
+      </w:r>
     </w:p>
     <w:p/>
     <w:p>
@@ -212,6 +383,7 @@
     </w:p>
     <w:p>
       <w:r>
+        <w:lastRenderedPageBreak/>
         <w:t>The user is the main actor in this use case as they will initiate the case by selecting the tracking tab in the app</w:t>
       </w:r>
       <w:r>
@@ -339,8 +511,6 @@
       <w:pPr>
         <w:pStyle w:val="ListParagraph"/>
       </w:pPr>
-      <w:bookmarkStart w:id="0" w:name="_GoBack"/>
-      <w:bookmarkEnd w:id="0"/>
       <w:r>
         <w:t>user is shown a message confirming their data has been imported and is returned to the selection screen.</w:t>
       </w:r>

</xml_diff>